<commit_message>
Added Draft resources back in.
</commit_message>
<xml_diff>
--- a/02.Default/40.Definition/ICT Project Guidance - Definition - Principles - Development.docx
+++ b/02.Default/40.Definition/ICT Project Guidance - Definition - Principles - Development.docx
@@ -3026,60 +3026,21 @@
           <w:i/>
           <w:iCs/>
         </w:rPr>
-        <w:t xml:space="preserve">Architecture Principles </w:t>
-      </w:r>
-      <w:proofErr w:type="gramStart"/>
+        <w:t>Architecture Principles The Cornerstones of Enterprise Architecture by Dann</w:t>
+      </w:r>
       <w:r>
         <w:rPr>
           <w:i/>
           <w:iCs/>
         </w:rPr>
-        <w:t>The</w:t>
-      </w:r>
-      <w:proofErr w:type="gramEnd"/>
+        <w:t>y</w:t>
+      </w:r>
       <w:r>
         <w:rPr>
           <w:i/>
           <w:iCs/>
         </w:rPr>
-        <w:t xml:space="preserve"> Cornerstones of Enterprise Architecture</w:t>
-      </w:r>
-      <w:r>
-        <w:rPr>
-          <w:i/>
-          <w:iCs/>
-        </w:rPr>
-        <w:t xml:space="preserve"> by Dann</w:t>
-      </w:r>
-      <w:r>
-        <w:rPr>
-          <w:i/>
-          <w:iCs/>
-        </w:rPr>
-        <w:t>y</w:t>
-      </w:r>
-      <w:r>
-        <w:rPr>
-          <w:i/>
-          <w:iCs/>
-        </w:rPr>
-        <w:t xml:space="preserve"> </w:t>
-      </w:r>
-      <w:proofErr w:type="spellStart"/>
-      <w:r>
-        <w:rPr>
-          <w:i/>
-          <w:iCs/>
-        </w:rPr>
-        <w:t>Greefhorst</w:t>
-      </w:r>
-      <w:proofErr w:type="spellEnd"/>
-      <w:r>
-        <w:rPr>
-          <w:i/>
-          <w:iCs/>
-        </w:rPr>
-        <w:t xml:space="preserve"> and Erik Proper</w:t>
+        <w:t xml:space="preserve"> Greefhorst and Erik Proper</w:t>
       </w:r>
       <w:r>
         <w:rPr>
@@ -3099,29 +3060,7 @@
       </w:pPr>
       <w:r>
         <w:lastRenderedPageBreak/>
-        <w:t>Finally, consider “</w:t>
-      </w:r>
-      <w:r>
-        <w:t xml:space="preserve">Enterprise Architecture Principles </w:t>
-      </w:r>
-      <w:proofErr w:type="gramStart"/>
-      <w:r>
-        <w:t>In</w:t>
-      </w:r>
-      <w:proofErr w:type="gramEnd"/>
-      <w:r>
-        <w:t xml:space="preserve"> Research And Practice: Insights From An Exploratory Analysis</w:t>
-      </w:r>
-      <w:r>
-        <w:t xml:space="preserve">” by Mohammad Kazem Haki and Christine </w:t>
-      </w:r>
-      <w:proofErr w:type="spellStart"/>
-      <w:r>
-        <w:t>Legner</w:t>
-      </w:r>
-      <w:proofErr w:type="spellEnd"/>
-      <w:r>
-        <w:t xml:space="preserve"> as a valuable source of meta information on the matter.</w:t>
+        <w:t>Finally, consider “Enterprise Architecture Principles In Research And Practice: Insights From An Exploratory Analysis” by Mohammad Kazem Haki and Christine Legner as a valuable source of meta information on the matter.</w:t>
       </w:r>
     </w:p>
     <w:p>
@@ -3373,15 +3312,7 @@
         <w:pStyle w:val="BodyText"/>
       </w:pPr>
       <w:r>
-        <w:t xml:space="preserve">Beyond the </w:t>
-      </w:r>
-      <w:proofErr w:type="gramStart"/>
-      <w:r>
-        <w:t>above mentioned</w:t>
-      </w:r>
-      <w:proofErr w:type="gramEnd"/>
-      <w:r>
-        <w:t xml:space="preserve"> omissions, t</w:t>
+        <w:t>Beyond the above mentioned omissions, t</w:t>
       </w:r>
       <w:r>
         <w:t xml:space="preserve">here are also valid reasons to avoid using only a single group for the whole Enterprise and all its departments and projects, but develop principles specific to each: </w:t>
@@ -3547,11 +3478,9 @@
       <w:r>
         <w:t>sponsor perspectives (</w:t>
       </w:r>
-      <w:proofErr w:type="gramStart"/>
       <w:r>
         <w:t>e.g.</w:t>
       </w:r>
-      <w:proofErr w:type="gramEnd"/>
       <w:r>
         <w:t xml:space="preserve"> </w:t>
       </w:r>
@@ -3585,13 +3514,8 @@
       <w:r>
         <w:t xml:space="preserve">Outcomes are not improvable if stakeholders cannot remember the </w:t>
       </w:r>
-      <w:proofErr w:type="gramStart"/>
-      <w:r>
-        <w:t>Principles</w:t>
-      </w:r>
-      <w:proofErr w:type="gramEnd"/>
-      <w:r>
-        <w:t>,</w:t>
+      <w:r>
+        <w:t>Principles,</w:t>
       </w:r>
       <w:r>
         <w:t xml:space="preserve"> they have agreed to guide their thoughts and actions. Hence a need to keep the number of Principles manageable and memorisable.</w:t>
@@ -3608,11 +3532,7 @@
         <w:br/>
       </w:r>
       <w:r>
-        <w:t xml:space="preserve">The number of items a person can remember is often cited in the literature on short term memory as “7, plus or minus 2”. This is nuanced by later </w:t>
-      </w:r>
-      <w:proofErr w:type="gramStart"/>
-      <w:r>
-        <w:t>21</w:t>
+        <w:t>The number of items a person can remember is often cited in the literature on short term memory as “7, plus or minus 2”. This is nuanced by later 21</w:t>
       </w:r>
       <w:r>
         <w:rPr>
@@ -3620,7 +3540,6 @@
         </w:rPr>
         <w:t>th</w:t>
       </w:r>
-      <w:proofErr w:type="gramEnd"/>
       <w:r>
         <w:t xml:space="preserve"> century studies that the number is influenced by whether items can be grouped, preferably in pairs. The current consensus is 6, preferably with some of them easily grouped.</w:t>
       </w:r>
@@ -3639,15 +3558,7 @@
         <w:t>to 6 or less</w:t>
       </w:r>
       <w:r>
-        <w:t xml:space="preserve"> – tending towards less, </w:t>
-      </w:r>
-      <w:proofErr w:type="gramStart"/>
-      <w:r>
-        <w:t>where</w:t>
-      </w:r>
-      <w:proofErr w:type="gramEnd"/>
-      <w:r>
-        <w:t xml:space="preserve"> sufficient.</w:t>
+        <w:t xml:space="preserve"> – tending towards less, where sufficient.</w:t>
       </w:r>
     </w:p>
     <w:p>
@@ -3858,58 +3769,46 @@
       <w:r>
         <w:t xml:space="preserve"> “MUST”) rather </w:t>
       </w:r>
-      <w:proofErr w:type="spellStart"/>
-      <w:proofErr w:type="gramStart"/>
-      <w:r>
-        <w:t>then</w:t>
-      </w:r>
-      <w:proofErr w:type="spellEnd"/>
-      <w:proofErr w:type="gramEnd"/>
+      <w:r>
+        <w:t xml:space="preserve">then </w:t>
+      </w:r>
+      <w:r>
+        <w:t xml:space="preserve">presenting the preferred route in relation to </w:t>
+      </w:r>
+      <w:r>
+        <w:t xml:space="preserve">other </w:t>
+      </w:r>
+      <w:r>
+        <w:t>options</w:t>
+      </w:r>
+      <w:r>
+        <w:t>.</w:t>
+      </w:r>
+    </w:p>
+    <w:p>
+      <w:pPr>
+        <w:pStyle w:val="BodyText"/>
+      </w:pPr>
+      <w:r>
+        <w:t xml:space="preserve">For one, </w:t>
+      </w:r>
+      <w:r>
+        <w:t>Commandments may not always be adherable to</w:t>
+      </w:r>
+      <w:r>
+        <w:t>,</w:t>
+      </w:r>
       <w:r>
         <w:t xml:space="preserve"> </w:t>
       </w:r>
       <w:r>
-        <w:t xml:space="preserve">presenting the preferred route in relation to </w:t>
-      </w:r>
-      <w:r>
-        <w:t xml:space="preserve">other </w:t>
-      </w:r>
-      <w:r>
-        <w:t>options</w:t>
-      </w:r>
-      <w:r>
-        <w:t>.</w:t>
-      </w:r>
-    </w:p>
-    <w:p>
-      <w:pPr>
-        <w:pStyle w:val="BodyText"/>
-      </w:pPr>
-      <w:r>
-        <w:t xml:space="preserve">For one, </w:t>
-      </w:r>
-      <w:r>
-        <w:t>Commandments may not always be adherable to</w:t>
-      </w:r>
-      <w:r>
-        <w:t>,</w:t>
-      </w:r>
-      <w:r>
-        <w:t xml:space="preserve"> </w:t>
-      </w:r>
-      <w:r>
         <w:t xml:space="preserve">requiring costly assistance from governance to </w:t>
       </w:r>
       <w:r>
         <w:t xml:space="preserve">review findings and </w:t>
       </w:r>
-      <w:proofErr w:type="gramStart"/>
-      <w:r>
-        <w:t>make a decision</w:t>
-      </w:r>
-      <w:proofErr w:type="gramEnd"/>
-      <w:r>
-        <w:t xml:space="preserve"> in order to proceed</w:t>
+      <w:r>
+        <w:t>make a decision in order to proceed</w:t>
       </w:r>
       <w:r>
         <w:t xml:space="preserve">. </w:t>
@@ -4219,15 +4118,7 @@
         <w:t>When principles are all grouped together – which we recommended above to not do – the format is</w:t>
       </w:r>
       <w:r>
-        <w:t xml:space="preserve"> often </w:t>
-      </w:r>
-      <w:proofErr w:type="gramStart"/>
-      <w:r>
-        <w:t>similar to</w:t>
-      </w:r>
-      <w:proofErr w:type="gramEnd"/>
-      <w:r>
-        <w:t xml:space="preserve"> </w:t>
+        <w:t xml:space="preserve"> often similar to </w:t>
       </w:r>
       <w:r>
         <w:rPr>
@@ -4513,6 +4404,91 @@
     </w:p>
     <w:p>
       <w:pPr>
+        <w:pStyle w:val="BodyText"/>
+      </w:pPr>
+    </w:p>
+    <w:p>
+      <w:pPr>
+        <w:pStyle w:val="Heading4"/>
+      </w:pPr>
+      <w:r>
+        <w:t>Prompts</w:t>
+      </w:r>
+    </w:p>
+    <w:p>
+      <w:pPr>
+        <w:pStyle w:val="BodyText"/>
+      </w:pPr>
+      <w:r>
+        <w:t>A series of Prompt questions can be appended to elicit response by RFx proposal respondents.</w:t>
+      </w:r>
+    </w:p>
+    <w:p>
+      <w:pPr>
+        <w:pStyle w:val="Heading4"/>
+      </w:pPr>
+      <w:r>
+        <w:t>Traceability</w:t>
+      </w:r>
+    </w:p>
+    <w:p>
+      <w:pPr>
+        <w:pStyle w:val="BodyText"/>
+      </w:pPr>
+      <w:r>
+        <w:rPr>
+          <w:b/>
+          <w:bCs/>
+          <w:i/>
+          <w:iCs/>
+          <w:u w:val="single"/>
+        </w:rPr>
+        <w:t>NOT</w:t>
+      </w:r>
+      <w:r>
+        <w:t xml:space="preserve"> recommended is the inclusion of references to identifiers of </w:t>
+      </w:r>
+      <w:r>
+        <w:t>statements</w:t>
+      </w:r>
+      <w:r>
+        <w:t xml:space="preserve"> in other documents, as can happen when developing based upon artefacts developed by other organisations. </w:t>
+      </w:r>
+    </w:p>
+    <w:p>
+      <w:pPr>
+        <w:pStyle w:val="BodyText"/>
+      </w:pPr>
+      <w:r>
+        <w:t xml:space="preserve">The reason is </w:t>
+      </w:r>
+      <w:r>
+        <w:t xml:space="preserve">the </w:t>
+      </w:r>
+      <w:r>
+        <w:t>contractual nature</w:t>
+      </w:r>
+      <w:r>
+        <w:t xml:space="preserve"> of this document’s statements</w:t>
+      </w:r>
+      <w:r>
+        <w:t xml:space="preserve">. </w:t>
+      </w:r>
+      <w:r>
+        <w:t xml:space="preserve">A </w:t>
+      </w:r>
+      <w:r>
+        <w:t xml:space="preserve">reference to </w:t>
+      </w:r>
+      <w:r>
+        <w:t xml:space="preserve">external </w:t>
+      </w:r>
+      <w:r>
+        <w:t>statements may be interpreted as inclusion, potentially adding unexpected and undesired modifiers (e.g., disclaimers, conditions, etc.).</w:t>
+      </w:r>
+    </w:p>
+    <w:p>
+      <w:pPr>
         <w:pStyle w:val="Heading2"/>
       </w:pPr>
       <w:bookmarkStart w:id="23" w:name="_Toc152504317"/>
@@ -4523,7 +4499,11 @@
     </w:p>
     <w:p>
       <w:r>
-        <w:t>Adherence to the Statement in of itself -- without an obligation to explain its Rationale, or implementation Details – must not be left to chance and be contractual, an Obligation expressed in either the project’s specific or enterprise’s default Transitional Requirements</w:t>
+        <w:t xml:space="preserve">Adherence to the Statement in of itself -- without an obligation to explain its Rationale, or implementation Details – must not be left to chance and be contractual, an Obligation </w:t>
+      </w:r>
+      <w:r>
+        <w:lastRenderedPageBreak/>
+        <w:t>expressed in either the project’s specific or enterprise’s default Transitional Requirements</w:t>
       </w:r>
       <w:r>
         <w:rPr>
@@ -5151,18 +5131,10 @@
         <w:pStyle w:val="BodyText"/>
       </w:pPr>
       <w:r>
-        <w:t xml:space="preserve">TOGAF provides a list of requirements that many organisations take as a starting </w:t>
-      </w:r>
-      <w:proofErr w:type="gramStart"/>
-      <w:r>
-        <w:t>point.</w:t>
-      </w:r>
-      <w:r>
-        <w:t>.</w:t>
-      </w:r>
-      <w:proofErr w:type="gramEnd"/>
-      <w:r>
-        <w:t xml:space="preserve"> </w:t>
+        <w:t>TOGAF provides a list of requirements that many organisations take as a starting point.</w:t>
+      </w:r>
+      <w:r>
+        <w:t xml:space="preserve">. </w:t>
       </w:r>
     </w:p>
     <w:p>
@@ -5931,15 +5903,7 @@
         <w:pStyle w:val="BodyText"/>
       </w:pPr>
       <w:r>
-        <w:t xml:space="preserve">A.24 Reporting </w:t>
-      </w:r>
-      <w:proofErr w:type="gramStart"/>
-      <w:r>
-        <w:t>And</w:t>
-      </w:r>
-      <w:proofErr w:type="gramEnd"/>
-      <w:r>
-        <w:t xml:space="preserve"> Analytical Applications Do not Use the Operational Environment</w:t>
+        <w:t>A.24 Reporting And Analytical Applications Do not Use the Operational Environment</w:t>
       </w:r>
     </w:p>
     <w:p>
@@ -6063,15 +6027,7 @@
         <w:t xml:space="preserve">A.39 </w:t>
       </w:r>
       <w:r>
-        <w:t xml:space="preserve">IT Systems are Available </w:t>
-      </w:r>
-      <w:proofErr w:type="gramStart"/>
-      <w:r>
-        <w:t>At</w:t>
-      </w:r>
-      <w:proofErr w:type="gramEnd"/>
-      <w:r>
-        <w:t xml:space="preserve"> Any Time on Any Location</w:t>
+        <w:t>IT Systems are Available At Any Time on Any Location</w:t>
       </w:r>
     </w:p>
     <w:p>
@@ -6111,15 +6067,7 @@
         <w:pStyle w:val="BodyText"/>
       </w:pPr>
       <w:r>
-        <w:t xml:space="preserve">A.44 Reuse Is Preferable to Buy, </w:t>
-      </w:r>
-      <w:proofErr w:type="gramStart"/>
-      <w:r>
-        <w:t>Which</w:t>
-      </w:r>
-      <w:proofErr w:type="gramEnd"/>
-      <w:r>
-        <w:t xml:space="preserve"> is Preferable to Make</w:t>
+        <w:t>A.44 Reuse Is Preferable to Buy, Which is Preferable to Make</w:t>
       </w:r>
     </w:p>
     <w:p>
@@ -6239,15 +6187,7 @@
         <w:pStyle w:val="BodyText"/>
       </w:pPr>
       <w:r>
-        <w:t xml:space="preserve">A.59 Rules that are Complex or Apt to </w:t>
-      </w:r>
-      <w:proofErr w:type="spellStart"/>
-      <w:r>
-        <w:t>Chagne</w:t>
-      </w:r>
-      <w:proofErr w:type="spellEnd"/>
-      <w:r>
-        <w:t xml:space="preserve"> are Managed in a Business Rule Engine</w:t>
+        <w:t>A.59 Rules that are Complex or Apt to Chagne are Managed in a Business Rule Engine</w:t>
       </w:r>
     </w:p>
     <w:sectPr>
@@ -6880,38 +6820,8 @@
           <w:rPr>
             <w:rStyle w:val="Hyperlink"/>
           </w:rPr>
-          <w:t xml:space="preserve">Architecture Principles The Cornerstones of Enterprise Architecture </w:t>
-        </w:r>
-        <w:proofErr w:type="gramStart"/>
-        <w:r>
-          <w:rPr>
-            <w:rStyle w:val="Hyperlink"/>
-          </w:rPr>
-          <w:t xml:space="preserve">( </w:t>
-        </w:r>
-        <w:proofErr w:type="spellStart"/>
-        <w:r>
-          <w:rPr>
-            <w:rStyle w:val="Hyperlink"/>
-          </w:rPr>
-          <w:t>PDFDrive</w:t>
-        </w:r>
-        <w:proofErr w:type="spellEnd"/>
-        <w:proofErr w:type="gramEnd"/>
-        <w:r>
-          <w:rPr>
-            <w:rStyle w:val="Hyperlink"/>
-          </w:rPr>
-          <w:t xml:space="preserve"> ) - The Enterprise - </w:t>
-        </w:r>
-        <w:proofErr w:type="spellStart"/>
-        <w:r>
-          <w:rPr>
-            <w:rStyle w:val="Hyperlink"/>
-          </w:rPr>
-          <w:t>Studocu</w:t>
-        </w:r>
-        <w:proofErr w:type="spellEnd"/>
+          <w:t>Architecture Principles The Cornerstones of Enterprise Architecture ( PDFDrive ) - The Enterprise - Studocu</w:t>
+        </w:r>
       </w:hyperlink>
     </w:p>
   </w:footnote>
@@ -10875,6 +10785,86 @@
 </file>
 
 <file path=customXml/item1.xml><?xml version="1.0" encoding="utf-8"?>
+<?mso-contentType ?>
+<spe:Receivers xmlns:spe="http://schemas.microsoft.com/sharepoint/events">
+  <Receiver>
+    <Name>Document ID Generator</Name>
+    <Synchronization>Synchronous</Synchronization>
+    <Type>10001</Type>
+    <SequenceNumber>1000</SequenceNumber>
+    <Url/>
+    <Assembly>Microsoft.Office.DocumentManagement, Version=16.0.0.0, Culture=neutral, PublicKeyToken=71e9bce111e9429c</Assembly>
+    <Class>Microsoft.Office.DocumentManagement.Internal.DocIdHandler</Class>
+    <Data/>
+    <Filter/>
+  </Receiver>
+  <Receiver>
+    <Name>Document ID Generator</Name>
+    <Synchronization>Synchronous</Synchronization>
+    <Type>10002</Type>
+    <SequenceNumber>1001</SequenceNumber>
+    <Url/>
+    <Assembly>Microsoft.Office.DocumentManagement, Version=16.0.0.0, Culture=neutral, PublicKeyToken=71e9bce111e9429c</Assembly>
+    <Class>Microsoft.Office.DocumentManagement.Internal.DocIdHandler</Class>
+    <Data/>
+    <Filter/>
+  </Receiver>
+  <Receiver>
+    <Name>Document ID Generator</Name>
+    <Synchronization>Synchronous</Synchronization>
+    <Type>10004</Type>
+    <SequenceNumber>1002</SequenceNumber>
+    <Url/>
+    <Assembly>Microsoft.Office.DocumentManagement, Version=16.0.0.0, Culture=neutral, PublicKeyToken=71e9bce111e9429c</Assembly>
+    <Class>Microsoft.Office.DocumentManagement.Internal.DocIdHandler</Class>
+    <Data/>
+    <Filter/>
+  </Receiver>
+  <Receiver>
+    <Name>Document ID Generator</Name>
+    <Synchronization>Synchronous</Synchronization>
+    <Type>10006</Type>
+    <SequenceNumber>1003</SequenceNumber>
+    <Url/>
+    <Assembly>Microsoft.Office.DocumentManagement, Version=16.0.0.0, Culture=neutral, PublicKeyToken=71e9bce111e9429c</Assembly>
+    <Class>Microsoft.Office.DocumentManagement.Internal.DocIdHandler</Class>
+    <Data/>
+    <Filter/>
+  </Receiver>
+</spe:Receivers>
+</file>
+
+<file path=customXml/item2.xml><?xml version="1.0" encoding="utf-8"?>
+<p:properties xmlns:p="http://schemas.microsoft.com/office/2006/metadata/properties" xmlns:xsi="http://www.w3.org/2001/XMLSchema-instance" xmlns:pc="http://schemas.microsoft.com/office/infopath/2007/PartnerControls">
+  <documentManagement>
+    <_ip_UnifiedCompliancePolicyProperties xmlns="http://schemas.microsoft.com/sharepoint/v3" xsi:nil="true"/>
+    <_ip_UnifiedCompliancePolicyUIAction xmlns="http://schemas.microsoft.com/sharepoint/v3" xsi:nil="true"/>
+    <lcf76f155ced4ddcb4097134ff3c332f xmlns="139127ee-9518-45d9-9514-77dc8f273ced">
+      <Terms xmlns="http://schemas.microsoft.com/office/infopath/2007/PartnerControls"/>
+    </lcf76f155ced4ddcb4097134ff3c332f>
+    <_x0020_ xmlns="139127ee-9518-45d9-9514-77dc8f273ced" xsi:nil="true"/>
+    <DateandTime xmlns="139127ee-9518-45d9-9514-77dc8f273ced" xsi:nil="true"/>
+    <Comment xmlns="139127ee-9518-45d9-9514-77dc8f273ced" xsi:nil="true"/>
+    <TaxCatchAll xmlns="d267a1a7-8edd-4111-a118-4a206d87cecc" xsi:nil="true"/>
+    <_dlc_DocId xmlns="e1b0dd96-a81d-477c-8ece-ee9c4f66c737">MOED-597021718-2941</_dlc_DocId>
+    <_dlc_DocIdUrl xmlns="e1b0dd96-a81d-477c-8ece-ee9c4f66c737">
+      <Url>https://educationgovtnz.sharepoint.com/sites/GRPMoEICTTPHMStrengtheningCyberSecurityandDigitalServicesinK/_layouts/15/DocIdRedir.aspx?ID=MOED-597021718-2941</Url>
+      <Description>MOED-597021718-2941</Description>
+    </_dlc_DocIdUrl>
+  </documentManagement>
+</p:properties>
+</file>
+
+<file path=customXml/item3.xml><?xml version="1.0" encoding="utf-8"?>
+<?mso-contentType ?>
+<FormTemplates xmlns="http://schemas.microsoft.com/sharepoint/v3/contenttype/forms">
+  <Display>DocumentLibraryForm</Display>
+  <Edit>DocumentLibraryForm</Edit>
+  <New>DocumentLibraryForm</New>
+</FormTemplates>
+</file>
+
+<file path=customXml/item4.xml><?xml version="1.0" encoding="utf-8"?>
 <ct:contentTypeSchema xmlns:ct="http://schemas.microsoft.com/office/2006/metadata/contentType" xmlns:ma="http://schemas.microsoft.com/office/2006/metadata/properties/metaAttributes" ct:_="" ma:_="" ma:contentTypeName="Document" ma:contentTypeID="0x010100B480C2AAFAD0314B93110FBA94AF803E" ma:contentTypeVersion="19" ma:contentTypeDescription="Create a new document." ma:contentTypeScope="" ma:versionID="74a3b9bfef33761f57034edf28b9506d">
   <xsd:schema xmlns:xsd="http://www.w3.org/2001/XMLSchema" xmlns:xs="http://www.w3.org/2001/XMLSchema" xmlns:p="http://schemas.microsoft.com/office/2006/metadata/properties" xmlns:ns1="http://schemas.microsoft.com/sharepoint/v3" xmlns:ns2="139127ee-9518-45d9-9514-77dc8f273ced" xmlns:ns3="e1b0dd96-a81d-477c-8ece-ee9c4f66c737" xmlns:ns4="d267a1a7-8edd-4111-a118-4a206d87cecc" targetNamespace="http://schemas.microsoft.com/office/2006/metadata/properties" ma:root="true" ma:fieldsID="ffc9e1ae2e65d33f32ce329a3d87134b" ns1:_="" ns2:_="" ns3:_="" ns4:_="">
     <xsd:import namespace="http://schemas.microsoft.com/sharepoint/v3"/>
@@ -11172,91 +11162,40 @@
 </ct:contentTypeSchema>
 </file>
 
-<file path=customXml/item2.xml><?xml version="1.0" encoding="utf-8"?>
-<?mso-contentType ?>
-<FormTemplates xmlns="http://schemas.microsoft.com/sharepoint/v3/contenttype/forms">
-  <Display>DocumentLibraryForm</Display>
-  <Edit>DocumentLibraryForm</Edit>
-  <New>DocumentLibraryForm</New>
-</FormTemplates>
-</file>
-
-<file path=customXml/item3.xml><?xml version="1.0" encoding="utf-8"?>
-<p:properties xmlns:p="http://schemas.microsoft.com/office/2006/metadata/properties" xmlns:xsi="http://www.w3.org/2001/XMLSchema-instance" xmlns:pc="http://schemas.microsoft.com/office/infopath/2007/PartnerControls">
-  <documentManagement>
-    <_ip_UnifiedCompliancePolicyProperties xmlns="http://schemas.microsoft.com/sharepoint/v3" xsi:nil="true"/>
-    <_ip_UnifiedCompliancePolicyUIAction xmlns="http://schemas.microsoft.com/sharepoint/v3" xsi:nil="true"/>
-    <lcf76f155ced4ddcb4097134ff3c332f xmlns="139127ee-9518-45d9-9514-77dc8f273ced">
-      <Terms xmlns="http://schemas.microsoft.com/office/infopath/2007/PartnerControls"/>
-    </lcf76f155ced4ddcb4097134ff3c332f>
-    <_x0020_ xmlns="139127ee-9518-45d9-9514-77dc8f273ced" xsi:nil="true"/>
-    <DateandTime xmlns="139127ee-9518-45d9-9514-77dc8f273ced" xsi:nil="true"/>
-    <Comment xmlns="139127ee-9518-45d9-9514-77dc8f273ced" xsi:nil="true"/>
-    <TaxCatchAll xmlns="d267a1a7-8edd-4111-a118-4a206d87cecc" xsi:nil="true"/>
-    <_dlc_DocId xmlns="e1b0dd96-a81d-477c-8ece-ee9c4f66c737">MOED-597021718-2941</_dlc_DocId>
-    <_dlc_DocIdUrl xmlns="e1b0dd96-a81d-477c-8ece-ee9c4f66c737">
-      <Url>https://educationgovtnz.sharepoint.com/sites/GRPMoEICTTPHMStrengtheningCyberSecurityandDigitalServicesinK/_layouts/15/DocIdRedir.aspx?ID=MOED-597021718-2941</Url>
-      <Description>MOED-597021718-2941</Description>
-    </_dlc_DocIdUrl>
-  </documentManagement>
-</p:properties>
-</file>
-
-<file path=customXml/item4.xml><?xml version="1.0" encoding="utf-8"?>
-<?mso-contentType ?>
-<spe:Receivers xmlns:spe="http://schemas.microsoft.com/sharepoint/events">
-  <Receiver>
-    <Name>Document ID Generator</Name>
-    <Synchronization>Synchronous</Synchronization>
-    <Type>10001</Type>
-    <SequenceNumber>1000</SequenceNumber>
-    <Url/>
-    <Assembly>Microsoft.Office.DocumentManagement, Version=16.0.0.0, Culture=neutral, PublicKeyToken=71e9bce111e9429c</Assembly>
-    <Class>Microsoft.Office.DocumentManagement.Internal.DocIdHandler</Class>
-    <Data/>
-    <Filter/>
-  </Receiver>
-  <Receiver>
-    <Name>Document ID Generator</Name>
-    <Synchronization>Synchronous</Synchronization>
-    <Type>10002</Type>
-    <SequenceNumber>1001</SequenceNumber>
-    <Url/>
-    <Assembly>Microsoft.Office.DocumentManagement, Version=16.0.0.0, Culture=neutral, PublicKeyToken=71e9bce111e9429c</Assembly>
-    <Class>Microsoft.Office.DocumentManagement.Internal.DocIdHandler</Class>
-    <Data/>
-    <Filter/>
-  </Receiver>
-  <Receiver>
-    <Name>Document ID Generator</Name>
-    <Synchronization>Synchronous</Synchronization>
-    <Type>10004</Type>
-    <SequenceNumber>1002</SequenceNumber>
-    <Url/>
-    <Assembly>Microsoft.Office.DocumentManagement, Version=16.0.0.0, Culture=neutral, PublicKeyToken=71e9bce111e9429c</Assembly>
-    <Class>Microsoft.Office.DocumentManagement.Internal.DocIdHandler</Class>
-    <Data/>
-    <Filter/>
-  </Receiver>
-  <Receiver>
-    <Name>Document ID Generator</Name>
-    <Synchronization>Synchronous</Synchronization>
-    <Type>10006</Type>
-    <SequenceNumber>1003</SequenceNumber>
-    <Url/>
-    <Assembly>Microsoft.Office.DocumentManagement, Version=16.0.0.0, Culture=neutral, PublicKeyToken=71e9bce111e9429c</Assembly>
-    <Class>Microsoft.Office.DocumentManagement.Internal.DocIdHandler</Class>
-    <Data/>
-    <Filter/>
-  </Receiver>
-</spe:Receivers>
-</file>
-
 <file path=customXml/item5.xml><?xml version="1.0" encoding="utf-8"?>
 <b:Sources xmlns:b="http://schemas.openxmlformats.org/officeDocument/2006/bibliography" xmlns="http://schemas.openxmlformats.org/officeDocument/2006/bibliography" SelectedStyle="\APASixthEditionOfficeOnline.xsl" StyleName="APA" Version="6"/>
 </file>
 
 <file path=customXml/itemProps1.xml><?xml version="1.0" encoding="utf-8"?>
+<ds:datastoreItem xmlns:ds="http://schemas.openxmlformats.org/officeDocument/2006/customXml" ds:itemID="{2023D3F9-1C64-4968-82D7-149C6251DAD6}">
+  <ds:schemaRefs>
+    <ds:schemaRef ds:uri="http://schemas.microsoft.com/sharepoint/events"/>
+  </ds:schemaRefs>
+</ds:datastoreItem>
+</file>
+
+<file path=customXml/itemProps2.xml><?xml version="1.0" encoding="utf-8"?>
+<ds:datastoreItem xmlns:ds="http://schemas.openxmlformats.org/officeDocument/2006/customXml" ds:itemID="{6702286D-F273-4089-9CAA-235928BAA15D}">
+  <ds:schemaRefs>
+    <ds:schemaRef ds:uri="http://schemas.microsoft.com/office/2006/metadata/properties"/>
+    <ds:schemaRef ds:uri="http://schemas.microsoft.com/office/infopath/2007/PartnerControls"/>
+    <ds:schemaRef ds:uri="http://schemas.microsoft.com/sharepoint/v3"/>
+    <ds:schemaRef ds:uri="139127ee-9518-45d9-9514-77dc8f273ced"/>
+    <ds:schemaRef ds:uri="d267a1a7-8edd-4111-a118-4a206d87cecc"/>
+    <ds:schemaRef ds:uri="e1b0dd96-a81d-477c-8ece-ee9c4f66c737"/>
+  </ds:schemaRefs>
+</ds:datastoreItem>
+</file>
+
+<file path=customXml/itemProps3.xml><?xml version="1.0" encoding="utf-8"?>
+<ds:datastoreItem xmlns:ds="http://schemas.openxmlformats.org/officeDocument/2006/customXml" ds:itemID="{9834B279-DC96-488F-99E8-C29601DFA13D}">
+  <ds:schemaRefs>
+    <ds:schemaRef ds:uri="http://schemas.microsoft.com/sharepoint/v3/contenttype/forms"/>
+  </ds:schemaRefs>
+</ds:datastoreItem>
+</file>
+
+<file path=customXml/itemProps4.xml><?xml version="1.0" encoding="utf-8"?>
 <ds:datastoreItem xmlns:ds="http://schemas.openxmlformats.org/officeDocument/2006/customXml" ds:itemID="{A92CC428-19C8-41A4-8077-F0319381BD4C}">
   <ds:schemaRefs>
     <ds:schemaRef ds:uri="http://schemas.microsoft.com/office/2006/metadata/contentType"/>
@@ -11277,35 +11216,6 @@
 </ds:datastoreItem>
 </file>
 
-<file path=customXml/itemProps2.xml><?xml version="1.0" encoding="utf-8"?>
-<ds:datastoreItem xmlns:ds="http://schemas.openxmlformats.org/officeDocument/2006/customXml" ds:itemID="{9834B279-DC96-488F-99E8-C29601DFA13D}">
-  <ds:schemaRefs>
-    <ds:schemaRef ds:uri="http://schemas.microsoft.com/sharepoint/v3/contenttype/forms"/>
-  </ds:schemaRefs>
-</ds:datastoreItem>
-</file>
-
-<file path=customXml/itemProps3.xml><?xml version="1.0" encoding="utf-8"?>
-<ds:datastoreItem xmlns:ds="http://schemas.openxmlformats.org/officeDocument/2006/customXml" ds:itemID="{6702286D-F273-4089-9CAA-235928BAA15D}">
-  <ds:schemaRefs>
-    <ds:schemaRef ds:uri="http://schemas.microsoft.com/office/2006/metadata/properties"/>
-    <ds:schemaRef ds:uri="http://schemas.microsoft.com/office/infopath/2007/PartnerControls"/>
-    <ds:schemaRef ds:uri="http://schemas.microsoft.com/sharepoint/v3"/>
-    <ds:schemaRef ds:uri="139127ee-9518-45d9-9514-77dc8f273ced"/>
-    <ds:schemaRef ds:uri="d267a1a7-8edd-4111-a118-4a206d87cecc"/>
-    <ds:schemaRef ds:uri="e1b0dd96-a81d-477c-8ece-ee9c4f66c737"/>
-  </ds:schemaRefs>
-</ds:datastoreItem>
-</file>
-
-<file path=customXml/itemProps4.xml><?xml version="1.0" encoding="utf-8"?>
-<ds:datastoreItem xmlns:ds="http://schemas.openxmlformats.org/officeDocument/2006/customXml" ds:itemID="{2023D3F9-1C64-4968-82D7-149C6251DAD6}">
-  <ds:schemaRefs>
-    <ds:schemaRef ds:uri="http://schemas.microsoft.com/sharepoint/events"/>
-  </ds:schemaRefs>
-</ds:datastoreItem>
-</file>
-
 <file path=customXml/itemProps5.xml><?xml version="1.0" encoding="utf-8"?>
 <ds:datastoreItem xmlns:ds="http://schemas.openxmlformats.org/officeDocument/2006/customXml" ds:itemID="{B5E2C1A7-32A2-494A-B871-83CBA7258EA8}">
   <ds:schemaRefs>

</xml_diff>